<commit_message>
completed 4 dashboard with design
</commit_message>
<xml_diff>
--- a/Report.docx
+++ b/Report.docx
@@ -4,6 +4,14 @@
   <w:body>
     <w:sdt>
       <w:sdtPr>
+        <w:rPr>
+          <w:rFonts w:asciiTheme="minorHAnsi" w:eastAsiaTheme="minorHAnsi" w:hAnsiTheme="minorHAnsi" w:cstheme="minorBidi"/>
+          <w:color w:val="auto"/>
+          <w:kern w:val="2"/>
+          <w:sz w:val="22"/>
+          <w:szCs w:val="22"/>
+          <w14:ligatures w14:val="standardContextual"/>
+        </w:rPr>
         <w:id w:val="473948106"/>
         <w:docPartObj>
           <w:docPartGallery w:val="Table of Contents"/>
@@ -12,15 +20,9 @@
       </w:sdtPr>
       <w:sdtEndPr>
         <w:rPr>
-          <w:rFonts w:asciiTheme="minorHAnsi" w:eastAsiaTheme="minorHAnsi" w:hAnsiTheme="minorHAnsi" w:cstheme="minorBidi"/>
           <w:b/>
           <w:bCs/>
           <w:noProof/>
-          <w:color w:val="auto"/>
-          <w:kern w:val="2"/>
-          <w:sz w:val="22"/>
-          <w:szCs w:val="22"/>
-          <w14:ligatures w14:val="standardContextual"/>
         </w:rPr>
       </w:sdtEndPr>
       <w:sdtContent>
@@ -2123,10 +2125,7 @@
       </w:r>
       <w:bookmarkStart w:id="2" w:name="_Toc153833976"/>
       <w:r>
-        <w:t>Dataset</w:t>
-      </w:r>
-      <w:r>
-        <w:t xml:space="preserve"> Description</w:t>
+        <w:t>Dataset Description</w:t>
       </w:r>
       <w:bookmarkEnd w:id="2"/>
     </w:p>
@@ -2228,6 +2227,37 @@
       <w:r>
         <w:tab/>
       </w:r>
+      <w:r>
+        <w:t>Merge Two Data Sets</w:t>
+      </w:r>
+    </w:p>
+    <w:p>
+      <w:pPr>
+        <w:pStyle w:val="Heading2"/>
+      </w:pPr>
+      <w:r>
+        <w:tab/>
+      </w:r>
+      <w:r>
+        <w:t>Create Single Table</w:t>
+      </w:r>
+    </w:p>
+    <w:p>
+      <w:pPr>
+        <w:pStyle w:val="Heading2"/>
+      </w:pPr>
+      <w:r>
+        <w:tab/>
+        <w:t>Removing Duplicates</w:t>
+      </w:r>
+    </w:p>
+    <w:p>
+      <w:pPr>
+        <w:pStyle w:val="Heading2"/>
+      </w:pPr>
+      <w:r>
+        <w:tab/>
+      </w:r>
       <w:bookmarkStart w:id="10" w:name="_Toc153833984"/>
       <w:r>
         <w:t>Removing Duplicates</w:t>
@@ -2243,10 +2273,7 @@
       </w:r>
       <w:bookmarkStart w:id="11" w:name="_Toc153833985"/>
       <w:r>
-        <w:t xml:space="preserve">Removing </w:t>
-      </w:r>
-      <w:r>
-        <w:t>Null Data</w:t>
+        <w:t>Removing Null Data</w:t>
       </w:r>
       <w:bookmarkEnd w:id="11"/>
     </w:p>

</xml_diff>

<commit_message>
add more dataset file from 3 to 10 months
</commit_message>
<xml_diff>
--- a/Report.docx
+++ b/Report.docx
@@ -41,6 +41,7 @@
               <w:tab w:val="right" w:leader="dot" w:pos="9350"/>
             </w:tabs>
             <w:rPr>
+              <w:rFonts w:eastAsiaTheme="minorEastAsia"/>
               <w:noProof/>
             </w:rPr>
           </w:pPr>
@@ -53,7 +54,7 @@
           <w:r>
             <w:fldChar w:fldCharType="separate"/>
           </w:r>
-          <w:hyperlink w:anchor="_Toc153833974" w:history="1">
+          <w:hyperlink w:anchor="_Toc153911615" w:history="1">
             <w:r>
               <w:rPr>
                 <w:rStyle w:val="Hyperlink"/>
@@ -80,7 +81,7 @@
                 <w:noProof/>
                 <w:webHidden/>
               </w:rPr>
-              <w:instrText xml:space="preserve"> PAGEREF _Toc153833974 \h </w:instrText>
+              <w:instrText xml:space="preserve"> PAGEREF _Toc153911615 \h </w:instrText>
             </w:r>
             <w:r>
               <w:rPr>
@@ -118,10 +119,11 @@
               <w:tab w:val="right" w:leader="dot" w:pos="9350"/>
             </w:tabs>
             <w:rPr>
+              <w:rFonts w:eastAsiaTheme="minorEastAsia"/>
               <w:noProof/>
             </w:rPr>
           </w:pPr>
-          <w:hyperlink w:anchor="_Toc153833975" w:history="1">
+          <w:hyperlink w:anchor="_Toc153911616" w:history="1">
             <w:r>
               <w:rPr>
                 <w:rStyle w:val="Hyperlink"/>
@@ -148,7 +150,7 @@
                 <w:noProof/>
                 <w:webHidden/>
               </w:rPr>
-              <w:instrText xml:space="preserve"> PAGEREF _Toc153833975 \h </w:instrText>
+              <w:instrText xml:space="preserve"> PAGEREF _Toc153911616 \h </w:instrText>
             </w:r>
             <w:r>
               <w:rPr>
@@ -186,10 +188,11 @@
               <w:tab w:val="right" w:leader="dot" w:pos="9350"/>
             </w:tabs>
             <w:rPr>
+              <w:rFonts w:eastAsiaTheme="minorEastAsia"/>
               <w:noProof/>
             </w:rPr>
           </w:pPr>
-          <w:hyperlink w:anchor="_Toc153833976" w:history="1">
+          <w:hyperlink w:anchor="_Toc153911617" w:history="1">
             <w:r>
               <w:rPr>
                 <w:rStyle w:val="Hyperlink"/>
@@ -216,7 +219,7 @@
                 <w:noProof/>
                 <w:webHidden/>
               </w:rPr>
-              <w:instrText xml:space="preserve"> PAGEREF _Toc153833976 \h </w:instrText>
+              <w:instrText xml:space="preserve"> PAGEREF _Toc153911617 \h </w:instrText>
             </w:r>
             <w:r>
               <w:rPr>
@@ -254,10 +257,11 @@
               <w:tab w:val="right" w:leader="dot" w:pos="9350"/>
             </w:tabs>
             <w:rPr>
+              <w:rFonts w:eastAsiaTheme="minorEastAsia"/>
               <w:noProof/>
             </w:rPr>
           </w:pPr>
-          <w:hyperlink w:anchor="_Toc153833977" w:history="1">
+          <w:hyperlink w:anchor="_Toc153911618" w:history="1">
             <w:r>
               <w:rPr>
                 <w:rStyle w:val="Hyperlink"/>
@@ -284,7 +288,7 @@
                 <w:noProof/>
                 <w:webHidden/>
               </w:rPr>
-              <w:instrText xml:space="preserve"> PAGEREF _Toc153833977 \h </w:instrText>
+              <w:instrText xml:space="preserve"> PAGEREF _Toc153911618 \h </w:instrText>
             </w:r>
             <w:r>
               <w:rPr>
@@ -322,10 +326,11 @@
               <w:tab w:val="right" w:leader="dot" w:pos="9350"/>
             </w:tabs>
             <w:rPr>
+              <w:rFonts w:eastAsiaTheme="minorEastAsia"/>
               <w:noProof/>
             </w:rPr>
           </w:pPr>
-          <w:hyperlink w:anchor="_Toc153833978" w:history="1">
+          <w:hyperlink w:anchor="_Toc153911619" w:history="1">
             <w:r>
               <w:rPr>
                 <w:rStyle w:val="Hyperlink"/>
@@ -352,7 +357,7 @@
                 <w:noProof/>
                 <w:webHidden/>
               </w:rPr>
-              <w:instrText xml:space="preserve"> PAGEREF _Toc153833978 \h </w:instrText>
+              <w:instrText xml:space="preserve"> PAGEREF _Toc153911619 \h </w:instrText>
             </w:r>
             <w:r>
               <w:rPr>
@@ -390,10 +395,11 @@
               <w:tab w:val="right" w:leader="dot" w:pos="9350"/>
             </w:tabs>
             <w:rPr>
+              <w:rFonts w:eastAsiaTheme="minorEastAsia"/>
               <w:noProof/>
             </w:rPr>
           </w:pPr>
-          <w:hyperlink w:anchor="_Toc153833979" w:history="1">
+          <w:hyperlink w:anchor="_Toc153911620" w:history="1">
             <w:r>
               <w:rPr>
                 <w:rStyle w:val="Hyperlink"/>
@@ -420,7 +426,7 @@
                 <w:noProof/>
                 <w:webHidden/>
               </w:rPr>
-              <w:instrText xml:space="preserve"> PAGEREF _Toc153833979 \h </w:instrText>
+              <w:instrText xml:space="preserve"> PAGEREF _Toc153911620 \h </w:instrText>
             </w:r>
             <w:r>
               <w:rPr>
@@ -458,10 +464,11 @@
               <w:tab w:val="right" w:leader="dot" w:pos="9350"/>
             </w:tabs>
             <w:rPr>
+              <w:rFonts w:eastAsiaTheme="minorEastAsia"/>
               <w:noProof/>
             </w:rPr>
           </w:pPr>
-          <w:hyperlink w:anchor="_Toc153833980" w:history="1">
+          <w:hyperlink w:anchor="_Toc153911621" w:history="1">
             <w:r>
               <w:rPr>
                 <w:rStyle w:val="Hyperlink"/>
@@ -488,7 +495,7 @@
                 <w:noProof/>
                 <w:webHidden/>
               </w:rPr>
-              <w:instrText xml:space="preserve"> PAGEREF _Toc153833980 \h </w:instrText>
+              <w:instrText xml:space="preserve"> PAGEREF _Toc153911621 \h </w:instrText>
             </w:r>
             <w:r>
               <w:rPr>
@@ -526,10 +533,11 @@
               <w:tab w:val="right" w:leader="dot" w:pos="9350"/>
             </w:tabs>
             <w:rPr>
+              <w:rFonts w:eastAsiaTheme="minorEastAsia"/>
               <w:noProof/>
             </w:rPr>
           </w:pPr>
-          <w:hyperlink w:anchor="_Toc153833981" w:history="1">
+          <w:hyperlink w:anchor="_Toc153911622" w:history="1">
             <w:r>
               <w:rPr>
                 <w:rStyle w:val="Hyperlink"/>
@@ -556,7 +564,7 @@
                 <w:noProof/>
                 <w:webHidden/>
               </w:rPr>
-              <w:instrText xml:space="preserve"> PAGEREF _Toc153833981 \h </w:instrText>
+              <w:instrText xml:space="preserve"> PAGEREF _Toc153911622 \h </w:instrText>
             </w:r>
             <w:r>
               <w:rPr>
@@ -594,10 +602,11 @@
               <w:tab w:val="right" w:leader="dot" w:pos="9350"/>
             </w:tabs>
             <w:rPr>
+              <w:rFonts w:eastAsiaTheme="minorEastAsia"/>
               <w:noProof/>
             </w:rPr>
           </w:pPr>
-          <w:hyperlink w:anchor="_Toc153833982" w:history="1">
+          <w:hyperlink w:anchor="_Toc153911623" w:history="1">
             <w:r>
               <w:rPr>
                 <w:rStyle w:val="Hyperlink"/>
@@ -624,7 +633,7 @@
                 <w:noProof/>
                 <w:webHidden/>
               </w:rPr>
-              <w:instrText xml:space="preserve"> PAGEREF _Toc153833982 \h </w:instrText>
+              <w:instrText xml:space="preserve"> PAGEREF _Toc153911623 \h </w:instrText>
             </w:r>
             <w:r>
               <w:rPr>
@@ -662,10 +671,11 @@
               <w:tab w:val="right" w:leader="dot" w:pos="9350"/>
             </w:tabs>
             <w:rPr>
+              <w:rFonts w:eastAsiaTheme="minorEastAsia"/>
               <w:noProof/>
             </w:rPr>
           </w:pPr>
-          <w:hyperlink w:anchor="_Toc153833983" w:history="1">
+          <w:hyperlink w:anchor="_Toc153911624" w:history="1">
             <w:r>
               <w:rPr>
                 <w:rStyle w:val="Hyperlink"/>
@@ -692,7 +702,7 @@
                 <w:noProof/>
                 <w:webHidden/>
               </w:rPr>
-              <w:instrText xml:space="preserve"> PAGEREF _Toc153833983 \h </w:instrText>
+              <w:instrText xml:space="preserve"> PAGEREF _Toc153911624 \h </w:instrText>
             </w:r>
             <w:r>
               <w:rPr>
@@ -730,16 +740,17 @@
               <w:tab w:val="right" w:leader="dot" w:pos="9350"/>
             </w:tabs>
             <w:rPr>
+              <w:rFonts w:eastAsiaTheme="minorEastAsia"/>
               <w:noProof/>
             </w:rPr>
           </w:pPr>
-          <w:hyperlink w:anchor="_Toc153833984" w:history="1">
+          <w:hyperlink w:anchor="_Toc153911625" w:history="1">
             <w:r>
               <w:rPr>
                 <w:rStyle w:val="Hyperlink"/>
                 <w:noProof/>
               </w:rPr>
-              <w:t>Removing Duplicates</w:t>
+              <w:t>Merge Two Data Sets</w:t>
             </w:r>
             <w:r>
               <w:rPr>
@@ -760,7 +771,7 @@
                 <w:noProof/>
                 <w:webHidden/>
               </w:rPr>
-              <w:instrText xml:space="preserve"> PAGEREF _Toc153833984 \h </w:instrText>
+              <w:instrText xml:space="preserve"> PAGEREF _Toc153911625 \h </w:instrText>
             </w:r>
             <w:r>
               <w:rPr>
@@ -798,16 +809,17 @@
               <w:tab w:val="right" w:leader="dot" w:pos="9350"/>
             </w:tabs>
             <w:rPr>
+              <w:rFonts w:eastAsiaTheme="minorEastAsia"/>
               <w:noProof/>
             </w:rPr>
           </w:pPr>
-          <w:hyperlink w:anchor="_Toc153833985" w:history="1">
+          <w:hyperlink w:anchor="_Toc153911626" w:history="1">
             <w:r>
               <w:rPr>
                 <w:rStyle w:val="Hyperlink"/>
                 <w:noProof/>
               </w:rPr>
-              <w:t>Removing Null Data</w:t>
+              <w:t>Create Single Table</w:t>
             </w:r>
             <w:r>
               <w:rPr>
@@ -828,7 +840,7 @@
                 <w:noProof/>
                 <w:webHidden/>
               </w:rPr>
-              <w:instrText xml:space="preserve"> PAGEREF _Toc153833985 \h </w:instrText>
+              <w:instrText xml:space="preserve"> PAGEREF _Toc153911626 \h </w:instrText>
             </w:r>
             <w:r>
               <w:rPr>
@@ -866,16 +878,17 @@
               <w:tab w:val="right" w:leader="dot" w:pos="9350"/>
             </w:tabs>
             <w:rPr>
+              <w:rFonts w:eastAsiaTheme="minorEastAsia"/>
               <w:noProof/>
             </w:rPr>
           </w:pPr>
-          <w:hyperlink w:anchor="_Toc153833986" w:history="1">
+          <w:hyperlink w:anchor="_Toc153911627" w:history="1">
             <w:r>
               <w:rPr>
                 <w:rStyle w:val="Hyperlink"/>
                 <w:noProof/>
               </w:rPr>
-              <w:t>Changing Data Types</w:t>
+              <w:t>Removing Duplicates</w:t>
             </w:r>
             <w:r>
               <w:rPr>
@@ -896,7 +909,7 @@
                 <w:noProof/>
                 <w:webHidden/>
               </w:rPr>
-              <w:instrText xml:space="preserve"> PAGEREF _Toc153833986 \h </w:instrText>
+              <w:instrText xml:space="preserve"> PAGEREF _Toc153911627 \h </w:instrText>
             </w:r>
             <w:r>
               <w:rPr>
@@ -934,16 +947,17 @@
               <w:tab w:val="right" w:leader="dot" w:pos="9350"/>
             </w:tabs>
             <w:rPr>
+              <w:rFonts w:eastAsiaTheme="minorEastAsia"/>
               <w:noProof/>
             </w:rPr>
           </w:pPr>
-          <w:hyperlink w:anchor="_Toc153833987" w:history="1">
+          <w:hyperlink w:anchor="_Toc153911628" w:history="1">
             <w:r>
               <w:rPr>
                 <w:rStyle w:val="Hyperlink"/>
                 <w:noProof/>
               </w:rPr>
-              <w:t>Removing Columns</w:t>
+              <w:t>Removing Duplicates</w:t>
             </w:r>
             <w:r>
               <w:rPr>
@@ -964,7 +978,7 @@
                 <w:noProof/>
                 <w:webHidden/>
               </w:rPr>
-              <w:instrText xml:space="preserve"> PAGEREF _Toc153833987 \h </w:instrText>
+              <w:instrText xml:space="preserve"> PAGEREF _Toc153911628 \h </w:instrText>
             </w:r>
             <w:r>
               <w:rPr>
@@ -1002,16 +1016,17 @@
               <w:tab w:val="right" w:leader="dot" w:pos="9350"/>
             </w:tabs>
             <w:rPr>
+              <w:rFonts w:eastAsiaTheme="minorEastAsia"/>
               <w:noProof/>
             </w:rPr>
           </w:pPr>
-          <w:hyperlink w:anchor="_Toc153833988" w:history="1">
+          <w:hyperlink w:anchor="_Toc153911629" w:history="1">
             <w:r>
               <w:rPr>
                 <w:rStyle w:val="Hyperlink"/>
                 <w:noProof/>
               </w:rPr>
-              <w:t>Renaming Columns</w:t>
+              <w:t>Removing Null Data</w:t>
             </w:r>
             <w:r>
               <w:rPr>
@@ -1032,7 +1047,7 @@
                 <w:noProof/>
                 <w:webHidden/>
               </w:rPr>
-              <w:instrText xml:space="preserve"> PAGEREF _Toc153833988 \h </w:instrText>
+              <w:instrText xml:space="preserve"> PAGEREF _Toc153911629 \h </w:instrText>
             </w:r>
             <w:r>
               <w:rPr>
@@ -1070,16 +1085,17 @@
               <w:tab w:val="right" w:leader="dot" w:pos="9350"/>
             </w:tabs>
             <w:rPr>
+              <w:rFonts w:eastAsiaTheme="minorEastAsia"/>
               <w:noProof/>
             </w:rPr>
           </w:pPr>
-          <w:hyperlink w:anchor="_Toc153833989" w:history="1">
+          <w:hyperlink w:anchor="_Toc153911630" w:history="1">
             <w:r>
               <w:rPr>
                 <w:rStyle w:val="Hyperlink"/>
                 <w:noProof/>
               </w:rPr>
-              <w:t>Column Manipulation</w:t>
+              <w:t>Changing Data Types</w:t>
             </w:r>
             <w:r>
               <w:rPr>
@@ -1100,7 +1116,7 @@
                 <w:noProof/>
                 <w:webHidden/>
               </w:rPr>
-              <w:instrText xml:space="preserve"> PAGEREF _Toc153833989 \h </w:instrText>
+              <w:instrText xml:space="preserve"> PAGEREF _Toc153911630 \h </w:instrText>
             </w:r>
             <w:r>
               <w:rPr>
@@ -1138,15 +1154,223 @@
               <w:tab w:val="right" w:leader="dot" w:pos="9350"/>
             </w:tabs>
             <w:rPr>
+              <w:rFonts w:eastAsiaTheme="minorEastAsia"/>
               <w:noProof/>
             </w:rPr>
           </w:pPr>
-          <w:hyperlink w:anchor="_Toc153833990" w:history="1">
+          <w:hyperlink w:anchor="_Toc153911631" w:history="1">
             <w:r>
               <w:rPr>
                 <w:rStyle w:val="Hyperlink"/>
                 <w:noProof/>
               </w:rPr>
+              <w:t>Removing Columns</w:t>
+            </w:r>
+            <w:r>
+              <w:rPr>
+                <w:noProof/>
+                <w:webHidden/>
+              </w:rPr>
+              <w:tab/>
+            </w:r>
+            <w:r>
+              <w:rPr>
+                <w:noProof/>
+                <w:webHidden/>
+              </w:rPr>
+              <w:fldChar w:fldCharType="begin"/>
+            </w:r>
+            <w:r>
+              <w:rPr>
+                <w:noProof/>
+                <w:webHidden/>
+              </w:rPr>
+              <w:instrText xml:space="preserve"> PAGEREF _Toc153911631 \h </w:instrText>
+            </w:r>
+            <w:r>
+              <w:rPr>
+                <w:noProof/>
+                <w:webHidden/>
+              </w:rPr>
+            </w:r>
+            <w:r>
+              <w:rPr>
+                <w:noProof/>
+                <w:webHidden/>
+              </w:rPr>
+              <w:fldChar w:fldCharType="separate"/>
+            </w:r>
+            <w:r>
+              <w:rPr>
+                <w:noProof/>
+                <w:webHidden/>
+              </w:rPr>
+              <w:t>2</w:t>
+            </w:r>
+            <w:r>
+              <w:rPr>
+                <w:noProof/>
+                <w:webHidden/>
+              </w:rPr>
+              <w:fldChar w:fldCharType="end"/>
+            </w:r>
+          </w:hyperlink>
+        </w:p>
+        <w:p>
+          <w:pPr>
+            <w:pStyle w:val="TOC2"/>
+            <w:tabs>
+              <w:tab w:val="right" w:leader="dot" w:pos="9350"/>
+            </w:tabs>
+            <w:rPr>
+              <w:rFonts w:eastAsiaTheme="minorEastAsia"/>
+              <w:noProof/>
+            </w:rPr>
+          </w:pPr>
+          <w:hyperlink w:anchor="_Toc153911632" w:history="1">
+            <w:r>
+              <w:rPr>
+                <w:rStyle w:val="Hyperlink"/>
+                <w:noProof/>
+              </w:rPr>
+              <w:t>Renaming Columns</w:t>
+            </w:r>
+            <w:r>
+              <w:rPr>
+                <w:noProof/>
+                <w:webHidden/>
+              </w:rPr>
+              <w:tab/>
+            </w:r>
+            <w:r>
+              <w:rPr>
+                <w:noProof/>
+                <w:webHidden/>
+              </w:rPr>
+              <w:fldChar w:fldCharType="begin"/>
+            </w:r>
+            <w:r>
+              <w:rPr>
+                <w:noProof/>
+                <w:webHidden/>
+              </w:rPr>
+              <w:instrText xml:space="preserve"> PAGEREF _Toc153911632 \h </w:instrText>
+            </w:r>
+            <w:r>
+              <w:rPr>
+                <w:noProof/>
+                <w:webHidden/>
+              </w:rPr>
+            </w:r>
+            <w:r>
+              <w:rPr>
+                <w:noProof/>
+                <w:webHidden/>
+              </w:rPr>
+              <w:fldChar w:fldCharType="separate"/>
+            </w:r>
+            <w:r>
+              <w:rPr>
+                <w:noProof/>
+                <w:webHidden/>
+              </w:rPr>
+              <w:t>2</w:t>
+            </w:r>
+            <w:r>
+              <w:rPr>
+                <w:noProof/>
+                <w:webHidden/>
+              </w:rPr>
+              <w:fldChar w:fldCharType="end"/>
+            </w:r>
+          </w:hyperlink>
+        </w:p>
+        <w:p>
+          <w:pPr>
+            <w:pStyle w:val="TOC2"/>
+            <w:tabs>
+              <w:tab w:val="right" w:leader="dot" w:pos="9350"/>
+            </w:tabs>
+            <w:rPr>
+              <w:rFonts w:eastAsiaTheme="minorEastAsia"/>
+              <w:noProof/>
+            </w:rPr>
+          </w:pPr>
+          <w:hyperlink w:anchor="_Toc153911633" w:history="1">
+            <w:r>
+              <w:rPr>
+                <w:rStyle w:val="Hyperlink"/>
+                <w:noProof/>
+              </w:rPr>
+              <w:t>Column Manipulation</w:t>
+            </w:r>
+            <w:r>
+              <w:rPr>
+                <w:noProof/>
+                <w:webHidden/>
+              </w:rPr>
+              <w:tab/>
+            </w:r>
+            <w:r>
+              <w:rPr>
+                <w:noProof/>
+                <w:webHidden/>
+              </w:rPr>
+              <w:fldChar w:fldCharType="begin"/>
+            </w:r>
+            <w:r>
+              <w:rPr>
+                <w:noProof/>
+                <w:webHidden/>
+              </w:rPr>
+              <w:instrText xml:space="preserve"> PAGEREF _Toc153911633 \h </w:instrText>
+            </w:r>
+            <w:r>
+              <w:rPr>
+                <w:noProof/>
+                <w:webHidden/>
+              </w:rPr>
+            </w:r>
+            <w:r>
+              <w:rPr>
+                <w:noProof/>
+                <w:webHidden/>
+              </w:rPr>
+              <w:fldChar w:fldCharType="separate"/>
+            </w:r>
+            <w:r>
+              <w:rPr>
+                <w:noProof/>
+                <w:webHidden/>
+              </w:rPr>
+              <w:t>2</w:t>
+            </w:r>
+            <w:r>
+              <w:rPr>
+                <w:noProof/>
+                <w:webHidden/>
+              </w:rPr>
+              <w:fldChar w:fldCharType="end"/>
+            </w:r>
+          </w:hyperlink>
+        </w:p>
+        <w:p>
+          <w:pPr>
+            <w:pStyle w:val="TOC2"/>
+            <w:tabs>
+              <w:tab w:val="right" w:leader="dot" w:pos="9350"/>
+            </w:tabs>
+            <w:rPr>
+              <w:rFonts w:eastAsiaTheme="minorEastAsia"/>
+              <w:noProof/>
+            </w:rPr>
+          </w:pPr>
+          <w:hyperlink w:anchor="_Toc153911634" w:history="1">
+            <w:r>
+              <w:rPr>
+                <w:rStyle w:val="Hyperlink"/>
+                <w:noProof/>
+              </w:rPr>
               <w:t>Calculated Columns</w:t>
             </w:r>
             <w:r>
@@ -1168,7 +1392,7 @@
                 <w:noProof/>
                 <w:webHidden/>
               </w:rPr>
-              <w:instrText xml:space="preserve"> PAGEREF _Toc153833990 \h </w:instrText>
+              <w:instrText xml:space="preserve"> PAGEREF _Toc153911634 \h </w:instrText>
             </w:r>
             <w:r>
               <w:rPr>
@@ -1189,6 +1413,558 @@
                 <w:webHidden/>
               </w:rPr>
               <w:t>2</w:t>
+            </w:r>
+            <w:r>
+              <w:rPr>
+                <w:noProof/>
+                <w:webHidden/>
+              </w:rPr>
+              <w:fldChar w:fldCharType="end"/>
+            </w:r>
+          </w:hyperlink>
+        </w:p>
+        <w:p>
+          <w:pPr>
+            <w:pStyle w:val="TOC2"/>
+            <w:tabs>
+              <w:tab w:val="right" w:leader="dot" w:pos="9350"/>
+            </w:tabs>
+            <w:rPr>
+              <w:rFonts w:eastAsiaTheme="minorEastAsia"/>
+              <w:noProof/>
+            </w:rPr>
+          </w:pPr>
+          <w:hyperlink w:anchor="_Toc153911635" w:history="1">
+            <w:r>
+              <w:rPr>
+                <w:rStyle w:val="Hyperlink"/>
+                <w:noProof/>
+              </w:rPr>
+              <w:t>Calculated Measure</w:t>
+            </w:r>
+            <w:r>
+              <w:rPr>
+                <w:noProof/>
+                <w:webHidden/>
+              </w:rPr>
+              <w:tab/>
+            </w:r>
+            <w:r>
+              <w:rPr>
+                <w:noProof/>
+                <w:webHidden/>
+              </w:rPr>
+              <w:fldChar w:fldCharType="begin"/>
+            </w:r>
+            <w:r>
+              <w:rPr>
+                <w:noProof/>
+                <w:webHidden/>
+              </w:rPr>
+              <w:instrText xml:space="preserve"> PAGEREF _Toc153911635 \h </w:instrText>
+            </w:r>
+            <w:r>
+              <w:rPr>
+                <w:noProof/>
+                <w:webHidden/>
+              </w:rPr>
+            </w:r>
+            <w:r>
+              <w:rPr>
+                <w:noProof/>
+                <w:webHidden/>
+              </w:rPr>
+              <w:fldChar w:fldCharType="separate"/>
+            </w:r>
+            <w:r>
+              <w:rPr>
+                <w:noProof/>
+                <w:webHidden/>
+              </w:rPr>
+              <w:t>2</w:t>
+            </w:r>
+            <w:r>
+              <w:rPr>
+                <w:noProof/>
+                <w:webHidden/>
+              </w:rPr>
+              <w:fldChar w:fldCharType="end"/>
+            </w:r>
+          </w:hyperlink>
+        </w:p>
+        <w:p>
+          <w:pPr>
+            <w:pStyle w:val="TOC1"/>
+            <w:tabs>
+              <w:tab w:val="right" w:leader="dot" w:pos="9350"/>
+            </w:tabs>
+            <w:rPr>
+              <w:rFonts w:eastAsiaTheme="minorEastAsia"/>
+              <w:noProof/>
+            </w:rPr>
+          </w:pPr>
+          <w:hyperlink w:anchor="_Toc153911636" w:history="1">
+            <w:r>
+              <w:rPr>
+                <w:rStyle w:val="Hyperlink"/>
+                <w:noProof/>
+              </w:rPr>
+              <w:t>Data Model</w:t>
+            </w:r>
+            <w:r>
+              <w:rPr>
+                <w:noProof/>
+                <w:webHidden/>
+              </w:rPr>
+              <w:tab/>
+            </w:r>
+            <w:r>
+              <w:rPr>
+                <w:noProof/>
+                <w:webHidden/>
+              </w:rPr>
+              <w:fldChar w:fldCharType="begin"/>
+            </w:r>
+            <w:r>
+              <w:rPr>
+                <w:noProof/>
+                <w:webHidden/>
+              </w:rPr>
+              <w:instrText xml:space="preserve"> PAGEREF _Toc153911636 \h </w:instrText>
+            </w:r>
+            <w:r>
+              <w:rPr>
+                <w:noProof/>
+                <w:webHidden/>
+              </w:rPr>
+            </w:r>
+            <w:r>
+              <w:rPr>
+                <w:noProof/>
+                <w:webHidden/>
+              </w:rPr>
+              <w:fldChar w:fldCharType="separate"/>
+            </w:r>
+            <w:r>
+              <w:rPr>
+                <w:noProof/>
+                <w:webHidden/>
+              </w:rPr>
+              <w:t>3</w:t>
+            </w:r>
+            <w:r>
+              <w:rPr>
+                <w:noProof/>
+                <w:webHidden/>
+              </w:rPr>
+              <w:fldChar w:fldCharType="end"/>
+            </w:r>
+          </w:hyperlink>
+        </w:p>
+        <w:p>
+          <w:pPr>
+            <w:pStyle w:val="TOC2"/>
+            <w:tabs>
+              <w:tab w:val="right" w:leader="dot" w:pos="9350"/>
+            </w:tabs>
+            <w:rPr>
+              <w:rFonts w:eastAsiaTheme="minorEastAsia"/>
+              <w:noProof/>
+            </w:rPr>
+          </w:pPr>
+          <w:hyperlink w:anchor="_Toc153911637" w:history="1">
+            <w:r>
+              <w:rPr>
+                <w:rStyle w:val="Hyperlink"/>
+                <w:noProof/>
+              </w:rPr>
+              <w:t>Normalization</w:t>
+            </w:r>
+            <w:r>
+              <w:rPr>
+                <w:noProof/>
+                <w:webHidden/>
+              </w:rPr>
+              <w:tab/>
+            </w:r>
+            <w:r>
+              <w:rPr>
+                <w:noProof/>
+                <w:webHidden/>
+              </w:rPr>
+              <w:fldChar w:fldCharType="begin"/>
+            </w:r>
+            <w:r>
+              <w:rPr>
+                <w:noProof/>
+                <w:webHidden/>
+              </w:rPr>
+              <w:instrText xml:space="preserve"> PAGEREF _Toc153911637 \h </w:instrText>
+            </w:r>
+            <w:r>
+              <w:rPr>
+                <w:noProof/>
+                <w:webHidden/>
+              </w:rPr>
+            </w:r>
+            <w:r>
+              <w:rPr>
+                <w:noProof/>
+                <w:webHidden/>
+              </w:rPr>
+              <w:fldChar w:fldCharType="separate"/>
+            </w:r>
+            <w:r>
+              <w:rPr>
+                <w:noProof/>
+                <w:webHidden/>
+              </w:rPr>
+              <w:t>3</w:t>
+            </w:r>
+            <w:r>
+              <w:rPr>
+                <w:noProof/>
+                <w:webHidden/>
+              </w:rPr>
+              <w:fldChar w:fldCharType="end"/>
+            </w:r>
+          </w:hyperlink>
+        </w:p>
+        <w:p>
+          <w:pPr>
+            <w:pStyle w:val="TOC2"/>
+            <w:tabs>
+              <w:tab w:val="right" w:leader="dot" w:pos="9350"/>
+            </w:tabs>
+            <w:rPr>
+              <w:rFonts w:eastAsiaTheme="minorEastAsia"/>
+              <w:noProof/>
+            </w:rPr>
+          </w:pPr>
+          <w:hyperlink w:anchor="_Toc153911638" w:history="1">
+            <w:r>
+              <w:rPr>
+                <w:rStyle w:val="Hyperlink"/>
+                <w:noProof/>
+              </w:rPr>
+              <w:t>Table 1</w:t>
+            </w:r>
+            <w:r>
+              <w:rPr>
+                <w:noProof/>
+                <w:webHidden/>
+              </w:rPr>
+              <w:tab/>
+            </w:r>
+            <w:r>
+              <w:rPr>
+                <w:noProof/>
+                <w:webHidden/>
+              </w:rPr>
+              <w:fldChar w:fldCharType="begin"/>
+            </w:r>
+            <w:r>
+              <w:rPr>
+                <w:noProof/>
+                <w:webHidden/>
+              </w:rPr>
+              <w:instrText xml:space="preserve"> PAGEREF _Toc153911638 \h </w:instrText>
+            </w:r>
+            <w:r>
+              <w:rPr>
+                <w:noProof/>
+                <w:webHidden/>
+              </w:rPr>
+            </w:r>
+            <w:r>
+              <w:rPr>
+                <w:noProof/>
+                <w:webHidden/>
+              </w:rPr>
+              <w:fldChar w:fldCharType="separate"/>
+            </w:r>
+            <w:r>
+              <w:rPr>
+                <w:noProof/>
+                <w:webHidden/>
+              </w:rPr>
+              <w:t>3</w:t>
+            </w:r>
+            <w:r>
+              <w:rPr>
+                <w:noProof/>
+                <w:webHidden/>
+              </w:rPr>
+              <w:fldChar w:fldCharType="end"/>
+            </w:r>
+          </w:hyperlink>
+        </w:p>
+        <w:p>
+          <w:pPr>
+            <w:pStyle w:val="TOC2"/>
+            <w:tabs>
+              <w:tab w:val="right" w:leader="dot" w:pos="9350"/>
+            </w:tabs>
+            <w:rPr>
+              <w:rFonts w:eastAsiaTheme="minorEastAsia"/>
+              <w:noProof/>
+            </w:rPr>
+          </w:pPr>
+          <w:hyperlink w:anchor="_Toc153911639" w:history="1">
+            <w:r>
+              <w:rPr>
+                <w:rStyle w:val="Hyperlink"/>
+                <w:noProof/>
+              </w:rPr>
+              <w:t>Table 2</w:t>
+            </w:r>
+            <w:r>
+              <w:rPr>
+                <w:noProof/>
+                <w:webHidden/>
+              </w:rPr>
+              <w:tab/>
+            </w:r>
+            <w:r>
+              <w:rPr>
+                <w:noProof/>
+                <w:webHidden/>
+              </w:rPr>
+              <w:fldChar w:fldCharType="begin"/>
+            </w:r>
+            <w:r>
+              <w:rPr>
+                <w:noProof/>
+                <w:webHidden/>
+              </w:rPr>
+              <w:instrText xml:space="preserve"> PAGEREF _Toc153911639 \h </w:instrText>
+            </w:r>
+            <w:r>
+              <w:rPr>
+                <w:noProof/>
+                <w:webHidden/>
+              </w:rPr>
+            </w:r>
+            <w:r>
+              <w:rPr>
+                <w:noProof/>
+                <w:webHidden/>
+              </w:rPr>
+              <w:fldChar w:fldCharType="separate"/>
+            </w:r>
+            <w:r>
+              <w:rPr>
+                <w:noProof/>
+                <w:webHidden/>
+              </w:rPr>
+              <w:t>3</w:t>
+            </w:r>
+            <w:r>
+              <w:rPr>
+                <w:noProof/>
+                <w:webHidden/>
+              </w:rPr>
+              <w:fldChar w:fldCharType="end"/>
+            </w:r>
+          </w:hyperlink>
+        </w:p>
+        <w:p>
+          <w:pPr>
+            <w:pStyle w:val="TOC2"/>
+            <w:tabs>
+              <w:tab w:val="right" w:leader="dot" w:pos="9350"/>
+            </w:tabs>
+            <w:rPr>
+              <w:rFonts w:eastAsiaTheme="minorEastAsia"/>
+              <w:noProof/>
+            </w:rPr>
+          </w:pPr>
+          <w:hyperlink w:anchor="_Toc153911640" w:history="1">
+            <w:r>
+              <w:rPr>
+                <w:rStyle w:val="Hyperlink"/>
+                <w:noProof/>
+              </w:rPr>
+              <w:t>Create Relationship</w:t>
+            </w:r>
+            <w:r>
+              <w:rPr>
+                <w:noProof/>
+                <w:webHidden/>
+              </w:rPr>
+              <w:tab/>
+            </w:r>
+            <w:r>
+              <w:rPr>
+                <w:noProof/>
+                <w:webHidden/>
+              </w:rPr>
+              <w:fldChar w:fldCharType="begin"/>
+            </w:r>
+            <w:r>
+              <w:rPr>
+                <w:noProof/>
+                <w:webHidden/>
+              </w:rPr>
+              <w:instrText xml:space="preserve"> PAGEREF _Toc153911640 \h </w:instrText>
+            </w:r>
+            <w:r>
+              <w:rPr>
+                <w:noProof/>
+                <w:webHidden/>
+              </w:rPr>
+            </w:r>
+            <w:r>
+              <w:rPr>
+                <w:noProof/>
+                <w:webHidden/>
+              </w:rPr>
+              <w:fldChar w:fldCharType="separate"/>
+            </w:r>
+            <w:r>
+              <w:rPr>
+                <w:noProof/>
+                <w:webHidden/>
+              </w:rPr>
+              <w:t>3</w:t>
+            </w:r>
+            <w:r>
+              <w:rPr>
+                <w:noProof/>
+                <w:webHidden/>
+              </w:rPr>
+              <w:fldChar w:fldCharType="end"/>
+            </w:r>
+          </w:hyperlink>
+        </w:p>
+        <w:p>
+          <w:pPr>
+            <w:pStyle w:val="TOC1"/>
+            <w:tabs>
+              <w:tab w:val="right" w:leader="dot" w:pos="9350"/>
+            </w:tabs>
+            <w:rPr>
+              <w:rFonts w:eastAsiaTheme="minorEastAsia"/>
+              <w:noProof/>
+            </w:rPr>
+          </w:pPr>
+          <w:hyperlink w:anchor="_Toc153911641" w:history="1">
+            <w:r>
+              <w:rPr>
+                <w:rStyle w:val="Hyperlink"/>
+                <w:noProof/>
+              </w:rPr>
+              <w:t>Data Visualization</w:t>
+            </w:r>
+            <w:r>
+              <w:rPr>
+                <w:noProof/>
+                <w:webHidden/>
+              </w:rPr>
+              <w:tab/>
+            </w:r>
+            <w:r>
+              <w:rPr>
+                <w:noProof/>
+                <w:webHidden/>
+              </w:rPr>
+              <w:fldChar w:fldCharType="begin"/>
+            </w:r>
+            <w:r>
+              <w:rPr>
+                <w:noProof/>
+                <w:webHidden/>
+              </w:rPr>
+              <w:instrText xml:space="preserve"> PAGEREF _Toc153911641 \h </w:instrText>
+            </w:r>
+            <w:r>
+              <w:rPr>
+                <w:noProof/>
+                <w:webHidden/>
+              </w:rPr>
+            </w:r>
+            <w:r>
+              <w:rPr>
+                <w:noProof/>
+                <w:webHidden/>
+              </w:rPr>
+              <w:fldChar w:fldCharType="separate"/>
+            </w:r>
+            <w:r>
+              <w:rPr>
+                <w:noProof/>
+                <w:webHidden/>
+              </w:rPr>
+              <w:t>3</w:t>
+            </w:r>
+            <w:r>
+              <w:rPr>
+                <w:noProof/>
+                <w:webHidden/>
+              </w:rPr>
+              <w:fldChar w:fldCharType="end"/>
+            </w:r>
+          </w:hyperlink>
+        </w:p>
+        <w:p>
+          <w:pPr>
+            <w:pStyle w:val="TOC2"/>
+            <w:tabs>
+              <w:tab w:val="right" w:leader="dot" w:pos="9350"/>
+            </w:tabs>
+            <w:rPr>
+              <w:rFonts w:eastAsiaTheme="minorEastAsia"/>
+              <w:noProof/>
+            </w:rPr>
+          </w:pPr>
+          <w:hyperlink w:anchor="_Toc153911642" w:history="1">
+            <w:r>
+              <w:rPr>
+                <w:rStyle w:val="Hyperlink"/>
+                <w:noProof/>
+              </w:rPr>
+              <w:t>Dashboards</w:t>
+            </w:r>
+            <w:r>
+              <w:rPr>
+                <w:noProof/>
+                <w:webHidden/>
+              </w:rPr>
+              <w:tab/>
+            </w:r>
+            <w:r>
+              <w:rPr>
+                <w:noProof/>
+                <w:webHidden/>
+              </w:rPr>
+              <w:fldChar w:fldCharType="begin"/>
+            </w:r>
+            <w:r>
+              <w:rPr>
+                <w:noProof/>
+                <w:webHidden/>
+              </w:rPr>
+              <w:instrText xml:space="preserve"> PAGEREF _Toc153911642 \h </w:instrText>
+            </w:r>
+            <w:r>
+              <w:rPr>
+                <w:noProof/>
+                <w:webHidden/>
+              </w:rPr>
+            </w:r>
+            <w:r>
+              <w:rPr>
+                <w:noProof/>
+                <w:webHidden/>
+              </w:rPr>
+              <w:fldChar w:fldCharType="separate"/>
+            </w:r>
+            <w:r>
+              <w:rPr>
+                <w:noProof/>
+                <w:webHidden/>
+              </w:rPr>
+              <w:t>3</w:t>
             </w:r>
             <w:r>
               <w:rPr>
@@ -1206,16 +1982,17 @@
               <w:tab w:val="right" w:leader="dot" w:pos="9350"/>
             </w:tabs>
             <w:rPr>
+              <w:rFonts w:eastAsiaTheme="minorEastAsia"/>
               <w:noProof/>
             </w:rPr>
           </w:pPr>
-          <w:hyperlink w:anchor="_Toc153833991" w:history="1">
+          <w:hyperlink w:anchor="_Toc153911643" w:history="1">
             <w:r>
               <w:rPr>
                 <w:rStyle w:val="Hyperlink"/>
                 <w:noProof/>
               </w:rPr>
-              <w:t>Column 1</w:t>
+              <w:t>A</w:t>
             </w:r>
             <w:r>
               <w:rPr>
@@ -1236,7 +2013,7 @@
                 <w:noProof/>
                 <w:webHidden/>
               </w:rPr>
-              <w:instrText xml:space="preserve"> PAGEREF _Toc153833991 \h </w:instrText>
+              <w:instrText xml:space="preserve"> PAGEREF _Toc153911643 \h </w:instrText>
             </w:r>
             <w:r>
               <w:rPr>
@@ -1256,7 +2033,7 @@
                 <w:noProof/>
                 <w:webHidden/>
               </w:rPr>
-              <w:t>2</w:t>
+              <w:t>3</w:t>
             </w:r>
             <w:r>
               <w:rPr>
@@ -1274,16 +2051,17 @@
               <w:tab w:val="right" w:leader="dot" w:pos="9350"/>
             </w:tabs>
             <w:rPr>
+              <w:rFonts w:eastAsiaTheme="minorEastAsia"/>
               <w:noProof/>
             </w:rPr>
           </w:pPr>
-          <w:hyperlink w:anchor="_Toc153833992" w:history="1">
+          <w:hyperlink w:anchor="_Toc153911644" w:history="1">
             <w:r>
               <w:rPr>
                 <w:rStyle w:val="Hyperlink"/>
                 <w:noProof/>
               </w:rPr>
-              <w:t>Column 2</w:t>
+              <w:t>B</w:t>
             </w:r>
             <w:r>
               <w:rPr>
@@ -1304,7 +2082,7 @@
                 <w:noProof/>
                 <w:webHidden/>
               </w:rPr>
-              <w:instrText xml:space="preserve"> PAGEREF _Toc153833992 \h </w:instrText>
+              <w:instrText xml:space="preserve"> PAGEREF _Toc153911644 \h </w:instrText>
             </w:r>
             <w:r>
               <w:rPr>
@@ -1324,75 +2102,7 @@
                 <w:noProof/>
                 <w:webHidden/>
               </w:rPr>
-              <w:t>2</w:t>
-            </w:r>
-            <w:r>
-              <w:rPr>
-                <w:noProof/>
-                <w:webHidden/>
-              </w:rPr>
-              <w:fldChar w:fldCharType="end"/>
-            </w:r>
-          </w:hyperlink>
-        </w:p>
-        <w:p>
-          <w:pPr>
-            <w:pStyle w:val="TOC2"/>
-            <w:tabs>
-              <w:tab w:val="right" w:leader="dot" w:pos="9350"/>
-            </w:tabs>
-            <w:rPr>
-              <w:noProof/>
-            </w:rPr>
-          </w:pPr>
-          <w:hyperlink w:anchor="_Toc153833993" w:history="1">
-            <w:r>
-              <w:rPr>
-                <w:rStyle w:val="Hyperlink"/>
-                <w:noProof/>
-              </w:rPr>
-              <w:t>Calculated Measure</w:t>
-            </w:r>
-            <w:r>
-              <w:rPr>
-                <w:noProof/>
-                <w:webHidden/>
-              </w:rPr>
-              <w:tab/>
-            </w:r>
-            <w:r>
-              <w:rPr>
-                <w:noProof/>
-                <w:webHidden/>
-              </w:rPr>
-              <w:fldChar w:fldCharType="begin"/>
-            </w:r>
-            <w:r>
-              <w:rPr>
-                <w:noProof/>
-                <w:webHidden/>
-              </w:rPr>
-              <w:instrText xml:space="preserve"> PAGEREF _Toc153833993 \h </w:instrText>
-            </w:r>
-            <w:r>
-              <w:rPr>
-                <w:noProof/>
-                <w:webHidden/>
-              </w:rPr>
-            </w:r>
-            <w:r>
-              <w:rPr>
-                <w:noProof/>
-                <w:webHidden/>
-              </w:rPr>
-              <w:fldChar w:fldCharType="separate"/>
-            </w:r>
-            <w:r>
-              <w:rPr>
-                <w:noProof/>
-                <w:webHidden/>
-              </w:rPr>
-              <w:t>2</w:t>
+              <w:t>3</w:t>
             </w:r>
             <w:r>
               <w:rPr>
@@ -1410,16 +2120,17 @@
               <w:tab w:val="right" w:leader="dot" w:pos="9350"/>
             </w:tabs>
             <w:rPr>
+              <w:rFonts w:eastAsiaTheme="minorEastAsia"/>
               <w:noProof/>
             </w:rPr>
           </w:pPr>
-          <w:hyperlink w:anchor="_Toc153833994" w:history="1">
+          <w:hyperlink w:anchor="_Toc153911645" w:history="1">
             <w:r>
               <w:rPr>
                 <w:rStyle w:val="Hyperlink"/>
                 <w:noProof/>
               </w:rPr>
-              <w:t>Data Model</w:t>
+              <w:t>References</w:t>
             </w:r>
             <w:r>
               <w:rPr>
@@ -1440,619 +2151,7 @@
                 <w:noProof/>
                 <w:webHidden/>
               </w:rPr>
-              <w:instrText xml:space="preserve"> PAGEREF _Toc153833994 \h </w:instrText>
-            </w:r>
-            <w:r>
-              <w:rPr>
-                <w:noProof/>
-                <w:webHidden/>
-              </w:rPr>
-            </w:r>
-            <w:r>
-              <w:rPr>
-                <w:noProof/>
-                <w:webHidden/>
-              </w:rPr>
-              <w:fldChar w:fldCharType="separate"/>
-            </w:r>
-            <w:r>
-              <w:rPr>
-                <w:noProof/>
-                <w:webHidden/>
-              </w:rPr>
-              <w:t>2</w:t>
-            </w:r>
-            <w:r>
-              <w:rPr>
-                <w:noProof/>
-                <w:webHidden/>
-              </w:rPr>
-              <w:fldChar w:fldCharType="end"/>
-            </w:r>
-          </w:hyperlink>
-        </w:p>
-        <w:p>
-          <w:pPr>
-            <w:pStyle w:val="TOC2"/>
-            <w:tabs>
-              <w:tab w:val="right" w:leader="dot" w:pos="9350"/>
-            </w:tabs>
-            <w:rPr>
-              <w:noProof/>
-            </w:rPr>
-          </w:pPr>
-          <w:hyperlink w:anchor="_Toc153833995" w:history="1">
-            <w:r>
-              <w:rPr>
-                <w:rStyle w:val="Hyperlink"/>
-                <w:noProof/>
-              </w:rPr>
-              <w:t>Normalization</w:t>
-            </w:r>
-            <w:r>
-              <w:rPr>
-                <w:noProof/>
-                <w:webHidden/>
-              </w:rPr>
-              <w:tab/>
-            </w:r>
-            <w:r>
-              <w:rPr>
-                <w:noProof/>
-                <w:webHidden/>
-              </w:rPr>
-              <w:fldChar w:fldCharType="begin"/>
-            </w:r>
-            <w:r>
-              <w:rPr>
-                <w:noProof/>
-                <w:webHidden/>
-              </w:rPr>
-              <w:instrText xml:space="preserve"> PAGEREF _Toc153833995 \h </w:instrText>
-            </w:r>
-            <w:r>
-              <w:rPr>
-                <w:noProof/>
-                <w:webHidden/>
-              </w:rPr>
-            </w:r>
-            <w:r>
-              <w:rPr>
-                <w:noProof/>
-                <w:webHidden/>
-              </w:rPr>
-              <w:fldChar w:fldCharType="separate"/>
-            </w:r>
-            <w:r>
-              <w:rPr>
-                <w:noProof/>
-                <w:webHidden/>
-              </w:rPr>
-              <w:t>2</w:t>
-            </w:r>
-            <w:r>
-              <w:rPr>
-                <w:noProof/>
-                <w:webHidden/>
-              </w:rPr>
-              <w:fldChar w:fldCharType="end"/>
-            </w:r>
-          </w:hyperlink>
-        </w:p>
-        <w:p>
-          <w:pPr>
-            <w:pStyle w:val="TOC2"/>
-            <w:tabs>
-              <w:tab w:val="right" w:leader="dot" w:pos="9350"/>
-            </w:tabs>
-            <w:rPr>
-              <w:noProof/>
-            </w:rPr>
-          </w:pPr>
-          <w:hyperlink w:anchor="_Toc153833996" w:history="1">
-            <w:r>
-              <w:rPr>
-                <w:rStyle w:val="Hyperlink"/>
-                <w:noProof/>
-              </w:rPr>
-              <w:t>Table 1</w:t>
-            </w:r>
-            <w:r>
-              <w:rPr>
-                <w:noProof/>
-                <w:webHidden/>
-              </w:rPr>
-              <w:tab/>
-            </w:r>
-            <w:r>
-              <w:rPr>
-                <w:noProof/>
-                <w:webHidden/>
-              </w:rPr>
-              <w:fldChar w:fldCharType="begin"/>
-            </w:r>
-            <w:r>
-              <w:rPr>
-                <w:noProof/>
-                <w:webHidden/>
-              </w:rPr>
-              <w:instrText xml:space="preserve"> PAGEREF _Toc153833996 \h </w:instrText>
-            </w:r>
-            <w:r>
-              <w:rPr>
-                <w:noProof/>
-                <w:webHidden/>
-              </w:rPr>
-            </w:r>
-            <w:r>
-              <w:rPr>
-                <w:noProof/>
-                <w:webHidden/>
-              </w:rPr>
-              <w:fldChar w:fldCharType="separate"/>
-            </w:r>
-            <w:r>
-              <w:rPr>
-                <w:noProof/>
-                <w:webHidden/>
-              </w:rPr>
-              <w:t>2</w:t>
-            </w:r>
-            <w:r>
-              <w:rPr>
-                <w:noProof/>
-                <w:webHidden/>
-              </w:rPr>
-              <w:fldChar w:fldCharType="end"/>
-            </w:r>
-          </w:hyperlink>
-        </w:p>
-        <w:p>
-          <w:pPr>
-            <w:pStyle w:val="TOC2"/>
-            <w:tabs>
-              <w:tab w:val="right" w:leader="dot" w:pos="9350"/>
-            </w:tabs>
-            <w:rPr>
-              <w:noProof/>
-            </w:rPr>
-          </w:pPr>
-          <w:hyperlink w:anchor="_Toc153833997" w:history="1">
-            <w:r>
-              <w:rPr>
-                <w:rStyle w:val="Hyperlink"/>
-                <w:noProof/>
-              </w:rPr>
-              <w:t>Table 2</w:t>
-            </w:r>
-            <w:r>
-              <w:rPr>
-                <w:noProof/>
-                <w:webHidden/>
-              </w:rPr>
-              <w:tab/>
-            </w:r>
-            <w:r>
-              <w:rPr>
-                <w:noProof/>
-                <w:webHidden/>
-              </w:rPr>
-              <w:fldChar w:fldCharType="begin"/>
-            </w:r>
-            <w:r>
-              <w:rPr>
-                <w:noProof/>
-                <w:webHidden/>
-              </w:rPr>
-              <w:instrText xml:space="preserve"> PAGEREF _Toc153833997 \h </w:instrText>
-            </w:r>
-            <w:r>
-              <w:rPr>
-                <w:noProof/>
-                <w:webHidden/>
-              </w:rPr>
-            </w:r>
-            <w:r>
-              <w:rPr>
-                <w:noProof/>
-                <w:webHidden/>
-              </w:rPr>
-              <w:fldChar w:fldCharType="separate"/>
-            </w:r>
-            <w:r>
-              <w:rPr>
-                <w:noProof/>
-                <w:webHidden/>
-              </w:rPr>
-              <w:t>2</w:t>
-            </w:r>
-            <w:r>
-              <w:rPr>
-                <w:noProof/>
-                <w:webHidden/>
-              </w:rPr>
-              <w:fldChar w:fldCharType="end"/>
-            </w:r>
-          </w:hyperlink>
-        </w:p>
-        <w:p>
-          <w:pPr>
-            <w:pStyle w:val="TOC2"/>
-            <w:tabs>
-              <w:tab w:val="right" w:leader="dot" w:pos="9350"/>
-            </w:tabs>
-            <w:rPr>
-              <w:noProof/>
-            </w:rPr>
-          </w:pPr>
-          <w:hyperlink w:anchor="_Toc153833998" w:history="1">
-            <w:r>
-              <w:rPr>
-                <w:rStyle w:val="Hyperlink"/>
-                <w:noProof/>
-              </w:rPr>
-              <w:t>Create Relationship</w:t>
-            </w:r>
-            <w:r>
-              <w:rPr>
-                <w:noProof/>
-                <w:webHidden/>
-              </w:rPr>
-              <w:tab/>
-            </w:r>
-            <w:r>
-              <w:rPr>
-                <w:noProof/>
-                <w:webHidden/>
-              </w:rPr>
-              <w:fldChar w:fldCharType="begin"/>
-            </w:r>
-            <w:r>
-              <w:rPr>
-                <w:noProof/>
-                <w:webHidden/>
-              </w:rPr>
-              <w:instrText xml:space="preserve"> PAGEREF _Toc153833998 \h </w:instrText>
-            </w:r>
-            <w:r>
-              <w:rPr>
-                <w:noProof/>
-                <w:webHidden/>
-              </w:rPr>
-            </w:r>
-            <w:r>
-              <w:rPr>
-                <w:noProof/>
-                <w:webHidden/>
-              </w:rPr>
-              <w:fldChar w:fldCharType="separate"/>
-            </w:r>
-            <w:r>
-              <w:rPr>
-                <w:noProof/>
-                <w:webHidden/>
-              </w:rPr>
-              <w:t>2</w:t>
-            </w:r>
-            <w:r>
-              <w:rPr>
-                <w:noProof/>
-                <w:webHidden/>
-              </w:rPr>
-              <w:fldChar w:fldCharType="end"/>
-            </w:r>
-          </w:hyperlink>
-        </w:p>
-        <w:p>
-          <w:pPr>
-            <w:pStyle w:val="TOC1"/>
-            <w:tabs>
-              <w:tab w:val="right" w:leader="dot" w:pos="9350"/>
-            </w:tabs>
-            <w:rPr>
-              <w:noProof/>
-            </w:rPr>
-          </w:pPr>
-          <w:hyperlink w:anchor="_Toc153833999" w:history="1">
-            <w:r>
-              <w:rPr>
-                <w:rStyle w:val="Hyperlink"/>
-                <w:noProof/>
-              </w:rPr>
-              <w:t>Data Visualization</w:t>
-            </w:r>
-            <w:r>
-              <w:rPr>
-                <w:noProof/>
-                <w:webHidden/>
-              </w:rPr>
-              <w:tab/>
-            </w:r>
-            <w:r>
-              <w:rPr>
-                <w:noProof/>
-                <w:webHidden/>
-              </w:rPr>
-              <w:fldChar w:fldCharType="begin"/>
-            </w:r>
-            <w:r>
-              <w:rPr>
-                <w:noProof/>
-                <w:webHidden/>
-              </w:rPr>
-              <w:instrText xml:space="preserve"> PAGEREF _Toc153833999 \h </w:instrText>
-            </w:r>
-            <w:r>
-              <w:rPr>
-                <w:noProof/>
-                <w:webHidden/>
-              </w:rPr>
-            </w:r>
-            <w:r>
-              <w:rPr>
-                <w:noProof/>
-                <w:webHidden/>
-              </w:rPr>
-              <w:fldChar w:fldCharType="separate"/>
-            </w:r>
-            <w:r>
-              <w:rPr>
-                <w:noProof/>
-                <w:webHidden/>
-              </w:rPr>
-              <w:t>2</w:t>
-            </w:r>
-            <w:r>
-              <w:rPr>
-                <w:noProof/>
-                <w:webHidden/>
-              </w:rPr>
-              <w:fldChar w:fldCharType="end"/>
-            </w:r>
-          </w:hyperlink>
-        </w:p>
-        <w:p>
-          <w:pPr>
-            <w:pStyle w:val="TOC2"/>
-            <w:tabs>
-              <w:tab w:val="right" w:leader="dot" w:pos="9350"/>
-            </w:tabs>
-            <w:rPr>
-              <w:noProof/>
-            </w:rPr>
-          </w:pPr>
-          <w:hyperlink w:anchor="_Toc153834000" w:history="1">
-            <w:r>
-              <w:rPr>
-                <w:rStyle w:val="Hyperlink"/>
-                <w:noProof/>
-              </w:rPr>
-              <w:t>Dashboards</w:t>
-            </w:r>
-            <w:r>
-              <w:rPr>
-                <w:noProof/>
-                <w:webHidden/>
-              </w:rPr>
-              <w:tab/>
-            </w:r>
-            <w:r>
-              <w:rPr>
-                <w:noProof/>
-                <w:webHidden/>
-              </w:rPr>
-              <w:fldChar w:fldCharType="begin"/>
-            </w:r>
-            <w:r>
-              <w:rPr>
-                <w:noProof/>
-                <w:webHidden/>
-              </w:rPr>
-              <w:instrText xml:space="preserve"> PAGEREF _Toc153834000 \h </w:instrText>
-            </w:r>
-            <w:r>
-              <w:rPr>
-                <w:noProof/>
-                <w:webHidden/>
-              </w:rPr>
-            </w:r>
-            <w:r>
-              <w:rPr>
-                <w:noProof/>
-                <w:webHidden/>
-              </w:rPr>
-              <w:fldChar w:fldCharType="separate"/>
-            </w:r>
-            <w:r>
-              <w:rPr>
-                <w:noProof/>
-                <w:webHidden/>
-              </w:rPr>
-              <w:t>2</w:t>
-            </w:r>
-            <w:r>
-              <w:rPr>
-                <w:noProof/>
-                <w:webHidden/>
-              </w:rPr>
-              <w:fldChar w:fldCharType="end"/>
-            </w:r>
-          </w:hyperlink>
-        </w:p>
-        <w:p>
-          <w:pPr>
-            <w:pStyle w:val="TOC3"/>
-            <w:tabs>
-              <w:tab w:val="right" w:leader="dot" w:pos="9350"/>
-            </w:tabs>
-            <w:rPr>
-              <w:noProof/>
-            </w:rPr>
-          </w:pPr>
-          <w:hyperlink w:anchor="_Toc153834001" w:history="1">
-            <w:r>
-              <w:rPr>
-                <w:rStyle w:val="Hyperlink"/>
-                <w:noProof/>
-              </w:rPr>
-              <w:t>A</w:t>
-            </w:r>
-            <w:r>
-              <w:rPr>
-                <w:noProof/>
-                <w:webHidden/>
-              </w:rPr>
-              <w:tab/>
-            </w:r>
-            <w:r>
-              <w:rPr>
-                <w:noProof/>
-                <w:webHidden/>
-              </w:rPr>
-              <w:fldChar w:fldCharType="begin"/>
-            </w:r>
-            <w:r>
-              <w:rPr>
-                <w:noProof/>
-                <w:webHidden/>
-              </w:rPr>
-              <w:instrText xml:space="preserve"> PAGEREF _Toc153834001 \h </w:instrText>
-            </w:r>
-            <w:r>
-              <w:rPr>
-                <w:noProof/>
-                <w:webHidden/>
-              </w:rPr>
-            </w:r>
-            <w:r>
-              <w:rPr>
-                <w:noProof/>
-                <w:webHidden/>
-              </w:rPr>
-              <w:fldChar w:fldCharType="separate"/>
-            </w:r>
-            <w:r>
-              <w:rPr>
-                <w:noProof/>
-                <w:webHidden/>
-              </w:rPr>
-              <w:t>2</w:t>
-            </w:r>
-            <w:r>
-              <w:rPr>
-                <w:noProof/>
-                <w:webHidden/>
-              </w:rPr>
-              <w:fldChar w:fldCharType="end"/>
-            </w:r>
-          </w:hyperlink>
-        </w:p>
-        <w:p>
-          <w:pPr>
-            <w:pStyle w:val="TOC3"/>
-            <w:tabs>
-              <w:tab w:val="right" w:leader="dot" w:pos="9350"/>
-            </w:tabs>
-            <w:rPr>
-              <w:noProof/>
-            </w:rPr>
-          </w:pPr>
-          <w:hyperlink w:anchor="_Toc153834002" w:history="1">
-            <w:r>
-              <w:rPr>
-                <w:rStyle w:val="Hyperlink"/>
-                <w:noProof/>
-              </w:rPr>
-              <w:t>B</w:t>
-            </w:r>
-            <w:r>
-              <w:rPr>
-                <w:noProof/>
-                <w:webHidden/>
-              </w:rPr>
-              <w:tab/>
-            </w:r>
-            <w:r>
-              <w:rPr>
-                <w:noProof/>
-                <w:webHidden/>
-              </w:rPr>
-              <w:fldChar w:fldCharType="begin"/>
-            </w:r>
-            <w:r>
-              <w:rPr>
-                <w:noProof/>
-                <w:webHidden/>
-              </w:rPr>
-              <w:instrText xml:space="preserve"> PAGEREF _Toc153834002 \h </w:instrText>
-            </w:r>
-            <w:r>
-              <w:rPr>
-                <w:noProof/>
-                <w:webHidden/>
-              </w:rPr>
-            </w:r>
-            <w:r>
-              <w:rPr>
-                <w:noProof/>
-                <w:webHidden/>
-              </w:rPr>
-              <w:fldChar w:fldCharType="separate"/>
-            </w:r>
-            <w:r>
-              <w:rPr>
-                <w:noProof/>
-                <w:webHidden/>
-              </w:rPr>
-              <w:t>2</w:t>
-            </w:r>
-            <w:r>
-              <w:rPr>
-                <w:noProof/>
-                <w:webHidden/>
-              </w:rPr>
-              <w:fldChar w:fldCharType="end"/>
-            </w:r>
-          </w:hyperlink>
-        </w:p>
-        <w:p>
-          <w:pPr>
-            <w:pStyle w:val="TOC1"/>
-            <w:tabs>
-              <w:tab w:val="right" w:leader="dot" w:pos="9350"/>
-            </w:tabs>
-            <w:rPr>
-              <w:noProof/>
-            </w:rPr>
-          </w:pPr>
-          <w:hyperlink w:anchor="_Toc153834003" w:history="1">
-            <w:r>
-              <w:rPr>
-                <w:rStyle w:val="Hyperlink"/>
-                <w:noProof/>
-              </w:rPr>
-              <w:t>References</w:t>
-            </w:r>
-            <w:r>
-              <w:rPr>
-                <w:noProof/>
-                <w:webHidden/>
-              </w:rPr>
-              <w:tab/>
-            </w:r>
-            <w:r>
-              <w:rPr>
-                <w:noProof/>
-                <w:webHidden/>
-              </w:rPr>
-              <w:fldChar w:fldCharType="begin"/>
-            </w:r>
-            <w:r>
-              <w:rPr>
-                <w:noProof/>
-                <w:webHidden/>
-              </w:rPr>
-              <w:instrText xml:space="preserve"> PAGEREF _Toc153834003 \h </w:instrText>
+              <w:instrText xml:space="preserve"> PAGEREF _Toc153911645 \h </w:instrText>
             </w:r>
             <w:r>
               <w:rPr>
@@ -2090,6 +2189,7 @@
               <w:bCs/>
               <w:noProof/>
             </w:rPr>
+            <w:lastRenderedPageBreak/>
             <w:fldChar w:fldCharType="end"/>
           </w:r>
         </w:p>
@@ -2099,9 +2199,8 @@
       <w:pPr>
         <w:pStyle w:val="Heading1"/>
       </w:pPr>
-      <w:bookmarkStart w:id="0" w:name="_Toc153833974"/>
-      <w:r>
-        <w:lastRenderedPageBreak/>
+      <w:bookmarkStart w:id="0" w:name="_Toc153911615"/>
+      <w:r>
         <w:t>Executive summary</w:t>
       </w:r>
       <w:bookmarkEnd w:id="0"/>
@@ -2110,7 +2209,7 @@
       <w:pPr>
         <w:pStyle w:val="Heading1"/>
       </w:pPr>
-      <w:bookmarkStart w:id="1" w:name="_Toc153833975"/>
+      <w:bookmarkStart w:id="1" w:name="_Toc153911616"/>
       <w:r>
         <w:t>Introduction</w:t>
       </w:r>
@@ -2123,7 +2222,7 @@
       <w:r>
         <w:tab/>
       </w:r>
-      <w:bookmarkStart w:id="2" w:name="_Toc153833976"/>
+      <w:bookmarkStart w:id="2" w:name="_Toc153911617"/>
       <w:r>
         <w:t>Dataset Description</w:t>
       </w:r>
@@ -2136,7 +2235,7 @@
       <w:r>
         <w:tab/>
       </w:r>
-      <w:bookmarkStart w:id="3" w:name="_Toc153833977"/>
+      <w:bookmarkStart w:id="3" w:name="_Toc153911618"/>
       <w:r>
         <w:t>BI Requirements</w:t>
       </w:r>
@@ -2152,7 +2251,7 @@
       <w:r>
         <w:tab/>
       </w:r>
-      <w:bookmarkStart w:id="4" w:name="_Toc153833978"/>
+      <w:bookmarkStart w:id="4" w:name="_Toc153911619"/>
       <w:r>
         <w:t>Why Did I Choose This Dataset?</w:t>
       </w:r>
@@ -2163,7 +2262,7 @@
         <w:pStyle w:val="Heading3"/>
         <w:ind w:left="1440"/>
       </w:pPr>
-      <w:bookmarkStart w:id="5" w:name="_Toc153833979"/>
+      <w:bookmarkStart w:id="5" w:name="_Toc153911620"/>
       <w:r>
         <w:t>Does My Dataset Address the Big Data Problem?</w:t>
       </w:r>
@@ -2174,7 +2273,7 @@
         <w:pStyle w:val="Heading3"/>
         <w:ind w:left="1440"/>
       </w:pPr>
-      <w:bookmarkStart w:id="6" w:name="_Toc153833980"/>
+      <w:bookmarkStart w:id="6" w:name="_Toc153911621"/>
       <w:r>
         <w:t>Which specific features are you going to focus on?</w:t>
       </w:r>
@@ -2185,7 +2284,7 @@
         <w:pStyle w:val="Heading3"/>
         <w:ind w:left="1440"/>
       </w:pPr>
-      <w:bookmarkStart w:id="7" w:name="_Toc153833981"/>
+      <w:bookmarkStart w:id="7" w:name="_Toc153911622"/>
       <w:r>
         <w:t>Will this dataset help you in developing specific business skills?</w:t>
       </w:r>
@@ -2196,7 +2295,7 @@
         <w:pStyle w:val="Heading3"/>
         <w:ind w:left="1440"/>
       </w:pPr>
-      <w:bookmarkStart w:id="8" w:name="_Toc153833982"/>
+      <w:bookmarkStart w:id="8" w:name="_Toc153911623"/>
       <w:r>
         <w:t>What questions do you seek to answer with your BI project?</w:t>
       </w:r>
@@ -2214,7 +2313,7 @@
       <w:pPr>
         <w:pStyle w:val="Heading1"/>
       </w:pPr>
-      <w:bookmarkStart w:id="9" w:name="_Toc153833983"/>
+      <w:bookmarkStart w:id="9" w:name="_Toc153911624"/>
       <w:r>
         <w:t>Data Preprocessing</w:t>
       </w:r>
@@ -2227,40 +2326,9 @@
       <w:r>
         <w:tab/>
       </w:r>
+      <w:bookmarkStart w:id="10" w:name="_Toc153911625"/>
       <w:r>
         <w:t>Merge Two Data Sets</w:t>
-      </w:r>
-    </w:p>
-    <w:p>
-      <w:pPr>
-        <w:pStyle w:val="Heading2"/>
-      </w:pPr>
-      <w:r>
-        <w:tab/>
-      </w:r>
-      <w:r>
-        <w:t>Create Single Table</w:t>
-      </w:r>
-    </w:p>
-    <w:p>
-      <w:pPr>
-        <w:pStyle w:val="Heading2"/>
-      </w:pPr>
-      <w:r>
-        <w:tab/>
-        <w:t>Removing Duplicates</w:t>
-      </w:r>
-    </w:p>
-    <w:p>
-      <w:pPr>
-        <w:pStyle w:val="Heading2"/>
-      </w:pPr>
-      <w:r>
-        <w:tab/>
-      </w:r>
-      <w:bookmarkStart w:id="10" w:name="_Toc153833984"/>
-      <w:r>
-        <w:t>Removing Duplicates</w:t>
       </w:r>
       <w:bookmarkEnd w:id="10"/>
     </w:p>
@@ -2271,42 +2339,48 @@
       <w:r>
         <w:tab/>
       </w:r>
-      <w:bookmarkStart w:id="11" w:name="_Toc153833985"/>
-      <w:r>
-        <w:t>Removing Null Data</w:t>
+      <w:bookmarkStart w:id="11" w:name="_Toc153911626"/>
+      <w:r>
+        <w:t>Create Single Table</w:t>
       </w:r>
       <w:bookmarkEnd w:id="11"/>
     </w:p>
     <w:p>
       <w:pPr>
         <w:pStyle w:val="Heading2"/>
-        <w:ind w:left="720"/>
       </w:pPr>
-      <w:bookmarkStart w:id="12" w:name="_Toc153833986"/>
-      <w:r>
-        <w:t>Changing Data Types</w:t>
+      <w:r>
+        <w:tab/>
+      </w:r>
+      <w:bookmarkStart w:id="12" w:name="_Toc153911627"/>
+      <w:r>
+        <w:t>Removing Duplicates</w:t>
       </w:r>
       <w:bookmarkEnd w:id="12"/>
     </w:p>
     <w:p>
       <w:pPr>
         <w:pStyle w:val="Heading2"/>
-        <w:ind w:left="720"/>
       </w:pPr>
-      <w:bookmarkStart w:id="13" w:name="_Toc153833987"/>
-      <w:r>
-        <w:t>Removing Columns</w:t>
+      <w:r>
+        <w:tab/>
+      </w:r>
+      <w:bookmarkStart w:id="13" w:name="_Toc153911628"/>
+      <w:r>
+        <w:t>Removing Duplicates</w:t>
       </w:r>
       <w:bookmarkEnd w:id="13"/>
     </w:p>
     <w:p>
       <w:pPr>
         <w:pStyle w:val="Heading2"/>
-        <w:ind w:left="720"/>
       </w:pPr>
-      <w:bookmarkStart w:id="14" w:name="_Toc153833988"/>
-      <w:r>
-        <w:t>Renaming Columns</w:t>
+      <w:r>
+        <w:tab/>
+      </w:r>
+      <w:bookmarkStart w:id="14" w:name="_Toc153911629"/>
+      <w:r>
+        <w:t>Removing Null Data</w:t>
       </w:r>
       <w:bookmarkEnd w:id="14"/>
     </w:p>
@@ -2315,52 +2389,42 @@
         <w:pStyle w:val="Heading2"/>
         <w:ind w:left="720"/>
       </w:pPr>
-      <w:bookmarkStart w:id="15" w:name="_Toc153833989"/>
-      <w:r>
-        <w:t>Column Manipulation</w:t>
+      <w:bookmarkStart w:id="15" w:name="_Toc153911630"/>
+      <w:r>
+        <w:t>Changing Data Types</w:t>
       </w:r>
       <w:bookmarkEnd w:id="15"/>
     </w:p>
     <w:p>
       <w:pPr>
         <w:pStyle w:val="Heading2"/>
-        <w:ind w:firstLine="720"/>
+        <w:ind w:left="720"/>
       </w:pPr>
-      <w:bookmarkStart w:id="16" w:name="_Toc153833990"/>
-      <w:r>
-        <w:t>Calculated Columns</w:t>
+      <w:bookmarkStart w:id="16" w:name="_Toc153911631"/>
+      <w:r>
+        <w:t>Removing Columns</w:t>
       </w:r>
       <w:bookmarkEnd w:id="16"/>
     </w:p>
     <w:p>
       <w:pPr>
-        <w:pStyle w:val="Heading3"/>
+        <w:pStyle w:val="Heading2"/>
+        <w:ind w:left="720"/>
       </w:pPr>
-      <w:r>
-        <w:tab/>
-      </w:r>
-      <w:r>
-        <w:tab/>
-      </w:r>
-      <w:bookmarkStart w:id="17" w:name="_Toc153833991"/>
-      <w:r>
-        <w:t>Column 1</w:t>
+      <w:bookmarkStart w:id="17" w:name="_Toc153911632"/>
+      <w:r>
+        <w:t>Renaming Columns</w:t>
       </w:r>
       <w:bookmarkEnd w:id="17"/>
     </w:p>
     <w:p>
       <w:pPr>
-        <w:pStyle w:val="Heading3"/>
+        <w:pStyle w:val="Heading2"/>
+        <w:ind w:left="720"/>
       </w:pPr>
-      <w:r>
-        <w:tab/>
-      </w:r>
-      <w:r>
-        <w:tab/>
-      </w:r>
-      <w:bookmarkStart w:id="18" w:name="_Toc153833992"/>
-      <w:r>
-        <w:t>Column 2</w:t>
+      <w:bookmarkStart w:id="18" w:name="_Toc153911633"/>
+      <w:r>
+        <w:t>Column Manipulation</w:t>
       </w:r>
       <w:bookmarkEnd w:id="18"/>
     </w:p>
@@ -2369,18 +2433,28 @@
         <w:pStyle w:val="Heading2"/>
         <w:ind w:firstLine="720"/>
       </w:pPr>
-      <w:bookmarkStart w:id="19" w:name="_Toc153833993"/>
+      <w:bookmarkStart w:id="19" w:name="_Toc153911634"/>
+      <w:r>
+        <w:t>Calculated Columns</w:t>
+      </w:r>
+      <w:bookmarkEnd w:id="19"/>
+    </w:p>
+    <w:p>
+      <w:pPr>
+        <w:pStyle w:val="Heading2"/>
+        <w:ind w:firstLine="720"/>
+      </w:pPr>
+      <w:bookmarkStart w:id="20" w:name="_Toc153911635"/>
       <w:r>
         <w:t>Calculated Measure</w:t>
       </w:r>
-      <w:bookmarkEnd w:id="19"/>
+      <w:bookmarkEnd w:id="20"/>
     </w:p>
     <w:p/>
     <w:p>
       <w:pPr>
         <w:pStyle w:val="Heading1"/>
       </w:pPr>
-      <w:bookmarkStart w:id="20" w:name="_Toc153833994"/>
     </w:p>
     <w:p>
       <w:pPr>
@@ -2396,22 +2470,9 @@
       <w:pPr>
         <w:pStyle w:val="Heading1"/>
       </w:pPr>
+      <w:bookmarkStart w:id="21" w:name="_Toc153911636"/>
       <w:r>
         <w:t>Data Model</w:t>
-      </w:r>
-      <w:bookmarkEnd w:id="20"/>
-    </w:p>
-    <w:p>
-      <w:pPr>
-        <w:pStyle w:val="Heading2"/>
-      </w:pPr>
-      <w:r>
-        <w:tab/>
-        <w:t xml:space="preserve"> </w:t>
-      </w:r>
-      <w:bookmarkStart w:id="21" w:name="_Toc153833995"/>
-      <w:r>
-        <w:t>Normalization</w:t>
       </w:r>
       <w:bookmarkEnd w:id="21"/>
     </w:p>
@@ -2421,10 +2482,11 @@
       </w:pPr>
       <w:r>
         <w:tab/>
-      </w:r>
-      <w:bookmarkStart w:id="22" w:name="_Toc153833996"/>
-      <w:r>
-        <w:t>Table 1</w:t>
+        <w:t xml:space="preserve"> </w:t>
+      </w:r>
+      <w:bookmarkStart w:id="22" w:name="_Toc153911637"/>
+      <w:r>
+        <w:t>Normalization</w:t>
       </w:r>
       <w:bookmarkEnd w:id="22"/>
     </w:p>
@@ -2435,9 +2497,9 @@
       <w:r>
         <w:tab/>
       </w:r>
-      <w:bookmarkStart w:id="23" w:name="_Toc153833997"/>
-      <w:r>
-        <w:t>Table 2</w:t>
+      <w:bookmarkStart w:id="23" w:name="_Toc153911638"/>
+      <w:r>
+        <w:t>Table 1</w:t>
       </w:r>
       <w:bookmarkEnd w:id="23"/>
     </w:p>
@@ -2448,11 +2510,24 @@
       <w:r>
         <w:tab/>
       </w:r>
-      <w:bookmarkStart w:id="24" w:name="_Toc153833998"/>
+      <w:bookmarkStart w:id="24" w:name="_Toc153911639"/>
+      <w:r>
+        <w:t>Table 2</w:t>
+      </w:r>
+      <w:bookmarkEnd w:id="24"/>
+    </w:p>
+    <w:p>
+      <w:pPr>
+        <w:pStyle w:val="Heading2"/>
+      </w:pPr>
+      <w:r>
+        <w:tab/>
+      </w:r>
+      <w:bookmarkStart w:id="25" w:name="_Toc153911640"/>
       <w:r>
         <w:t>Create Relationship</w:t>
       </w:r>
-      <w:bookmarkEnd w:id="24"/>
+      <w:bookmarkEnd w:id="25"/>
     </w:p>
     <w:p/>
     <w:p/>
@@ -2460,31 +2535,20 @@
       <w:pPr>
         <w:pStyle w:val="Heading1"/>
       </w:pPr>
-      <w:bookmarkStart w:id="25" w:name="_Toc153833999"/>
+      <w:bookmarkStart w:id="26" w:name="_Toc153911641"/>
       <w:r>
         <w:t>Data Visualization</w:t>
       </w:r>
-      <w:bookmarkEnd w:id="25"/>
+      <w:bookmarkEnd w:id="26"/>
     </w:p>
     <w:p>
       <w:pPr>
         <w:pStyle w:val="Heading2"/>
         <w:ind w:firstLine="720"/>
       </w:pPr>
-      <w:bookmarkStart w:id="26" w:name="_Toc153834000"/>
+      <w:bookmarkStart w:id="27" w:name="_Toc153911642"/>
       <w:r>
         <w:t>Dashboards</w:t>
-      </w:r>
-      <w:bookmarkEnd w:id="26"/>
-    </w:p>
-    <w:p>
-      <w:pPr>
-        <w:pStyle w:val="Heading3"/>
-        <w:ind w:left="720" w:firstLine="720"/>
-      </w:pPr>
-      <w:bookmarkStart w:id="27" w:name="_Toc153834001"/>
-      <w:r>
-        <w:t>A</w:t>
       </w:r>
       <w:bookmarkEnd w:id="27"/>
     </w:p>
@@ -2493,22 +2557,33 @@
         <w:pStyle w:val="Heading3"/>
         <w:ind w:left="720" w:firstLine="720"/>
       </w:pPr>
-      <w:bookmarkStart w:id="28" w:name="_Toc153834002"/>
+      <w:bookmarkStart w:id="28" w:name="_Toc153911643"/>
+      <w:r>
+        <w:t>A</w:t>
+      </w:r>
+      <w:bookmarkEnd w:id="28"/>
+    </w:p>
+    <w:p>
+      <w:pPr>
+        <w:pStyle w:val="Heading3"/>
+        <w:ind w:left="720" w:firstLine="720"/>
+      </w:pPr>
+      <w:bookmarkStart w:id="29" w:name="_Toc153911644"/>
       <w:r>
         <w:t>B</w:t>
       </w:r>
-      <w:bookmarkEnd w:id="28"/>
+      <w:bookmarkEnd w:id="29"/>
     </w:p>
     <w:p/>
     <w:p>
       <w:pPr>
         <w:pStyle w:val="Heading1"/>
       </w:pPr>
-      <w:bookmarkStart w:id="29" w:name="_Toc153834003"/>
+      <w:bookmarkStart w:id="30" w:name="_Toc153911645"/>
       <w:r>
         <w:t>References</w:t>
       </w:r>
-      <w:bookmarkEnd w:id="29"/>
+      <w:bookmarkEnd w:id="30"/>
     </w:p>
     <w:p/>
     <w:sectPr>

</xml_diff>